<commit_message>
Correccion de los archivos.
</commit_message>
<xml_diff>
--- a/tokens/tokens.docx
+++ b/tokens/tokens.docx
@@ -24,6 +24,7 @@
           <w:bCs/>
         </w:rPr>
       </w:pPr>
+      <w:proofErr w:type="spellStart"/>
       <w:r>
         <w:rPr>
           <w:b/>
@@ -31,6 +32,7 @@
         </w:rPr>
         <w:t>Tokens</w:t>
       </w:r>
+      <w:proofErr w:type="spellEnd"/>
     </w:p>
     <w:p>
       <w:pPr>
@@ -46,7 +48,15 @@
         <w:pStyle w:val="BodyA"/>
       </w:pPr>
       <w:r>
-        <w:t>Listado de tokens a utilizar:</w:t>
+        <w:t xml:space="preserve">Listado de </w:t>
+      </w:r>
+      <w:proofErr w:type="spellStart"/>
+      <w:r>
+        <w:t>tokens</w:t>
+      </w:r>
+      <w:proofErr w:type="spellEnd"/>
+      <w:r>
+        <w:t xml:space="preserve"> a utilizar:</w:t>
       </w:r>
     </w:p>
     <w:p>
@@ -91,7 +101,15 @@
       </w:r>
       <w:r>
         <w:tab/>
-        <w:t>&lt;IF,-&gt;</w:t>
+        <w:t>&lt;</w:t>
+      </w:r>
+      <w:proofErr w:type="gramStart"/>
+      <w:r>
+        <w:t>IF,-</w:t>
+      </w:r>
+      <w:proofErr w:type="gramEnd"/>
+      <w:r>
+        <w:t>&gt;</w:t>
       </w:r>
       <w:r>
         <w:tab/>
@@ -121,7 +139,15 @@
       </w:r>
       <w:r>
         <w:tab/>
-        <w:t>&lt;ELSE,-&gt;</w:t>
+        <w:t>&lt;</w:t>
+      </w:r>
+      <w:proofErr w:type="gramStart"/>
+      <w:r>
+        <w:t>ELSE,-</w:t>
+      </w:r>
+      <w:proofErr w:type="gramEnd"/>
+      <w:r>
+        <w:t>&gt;</w:t>
       </w:r>
       <w:r>
         <w:tab/>
@@ -148,7 +174,15 @@
       </w:r>
       <w:r>
         <w:tab/>
-        <w:t>&lt;FUNCTION,-&gt;</w:t>
+        <w:t>&lt;</w:t>
+      </w:r>
+      <w:proofErr w:type="gramStart"/>
+      <w:r>
+        <w:t>FUNCTION,-</w:t>
+      </w:r>
+      <w:proofErr w:type="gramEnd"/>
+      <w:r>
+        <w:t>&gt;</w:t>
       </w:r>
       <w:r>
         <w:tab/>
@@ -172,7 +206,15 @@
       </w:r>
       <w:r>
         <w:tab/>
-        <w:t>&lt;WRITE,-&gt;</w:t>
+        <w:t>&lt;</w:t>
+      </w:r>
+      <w:proofErr w:type="gramStart"/>
+      <w:r>
+        <w:t>WRITE,-</w:t>
+      </w:r>
+      <w:proofErr w:type="gramEnd"/>
+      <w:r>
+        <w:t>&gt;</w:t>
       </w:r>
       <w:r>
         <w:tab/>
@@ -199,7 +241,15 @@
       </w:r>
       <w:r>
         <w:tab/>
-        <w:t>&lt;PROMPT,-&gt;</w:t>
+        <w:t>&lt;</w:t>
+      </w:r>
+      <w:proofErr w:type="gramStart"/>
+      <w:r>
+        <w:t>PROMPT,-</w:t>
+      </w:r>
+      <w:proofErr w:type="gramEnd"/>
+      <w:r>
+        <w:t>&gt;</w:t>
       </w:r>
       <w:r>
         <w:tab/>
@@ -226,7 +276,15 @@
       </w:r>
       <w:r>
         <w:tab/>
-        <w:t>&lt;RETURN,-&gt;</w:t>
+        <w:t>&lt;</w:t>
+      </w:r>
+      <w:proofErr w:type="gramStart"/>
+      <w:r>
+        <w:t>RETURN,-</w:t>
+      </w:r>
+      <w:proofErr w:type="gramEnd"/>
+      <w:r>
+        <w:t>&gt;</w:t>
       </w:r>
       <w:r>
         <w:tab/>
@@ -253,7 +311,15 @@
       </w:r>
       <w:r>
         <w:tab/>
-        <w:t>&lt;VAR,-&gt;</w:t>
+        <w:t>&lt;</w:t>
+      </w:r>
+      <w:proofErr w:type="gramStart"/>
+      <w:r>
+        <w:t>VAR,-</w:t>
+      </w:r>
+      <w:proofErr w:type="gramEnd"/>
+      <w:r>
+        <w:t>&gt;</w:t>
       </w:r>
       <w:r>
         <w:tab/>
@@ -282,8 +348,6 @@
         <w:tab/>
         <w:t>&lt;INT, -</w:t>
       </w:r>
-      <w:bookmarkStart w:id="0" w:name="_GoBack"/>
-      <w:bookmarkEnd w:id="0"/>
       <w:r>
         <w:t>&gt;</w:t>
       </w:r>
@@ -339,10 +403,18 @@
       </w:r>
       <w:r>
         <w:tab/>
-        <w:t>&lt;BOOL</w:t>
-      </w:r>
-      <w:r>
-        <w:t>,-&gt;</w:t>
+        <w:t>&lt;</w:t>
+      </w:r>
+      <w:proofErr w:type="gramStart"/>
+      <w:r>
+        <w:t>BOOL</w:t>
+      </w:r>
+      <w:r>
+        <w:t>,-</w:t>
+      </w:r>
+      <w:proofErr w:type="gramEnd"/>
+      <w:r>
+        <w:t>&gt;</w:t>
       </w:r>
       <w:r>
         <w:tab/>
@@ -356,42 +428,6 @@
       <w:r>
         <w:tab/>
         <w:t>// Booleano</w:t>
-      </w:r>
-    </w:p>
-    <w:p>
-      <w:pPr>
-        <w:pStyle w:val="BodyA"/>
-      </w:pPr>
-      <w:r>
-        <w:tab/>
-      </w:r>
-      <w:r>
-        <w:tab/>
-        <w:t>&lt;ID,LEXEMA</w:t>
-      </w:r>
-      <w:r>
-        <w:t>&gt;</w:t>
-      </w:r>
-      <w:r>
-        <w:tab/>
-      </w:r>
-      <w:r>
-        <w:tab/>
-      </w:r>
-      <w:r>
-        <w:tab/>
-      </w:r>
-      <w:r>
-        <w:tab/>
-      </w:r>
-      <w:r>
-        <w:t>//</w:t>
-      </w:r>
-      <w:r>
-        <w:t xml:space="preserve"> </w:t>
-      </w:r>
-      <w:r>
-        <w:t>Identificador</w:t>
       </w:r>
     </w:p>
     <w:p>
@@ -430,7 +466,41 @@
       </w:r>
       <w:r>
         <w:tab/>
-        <w:t>&lt;NUM,VALOR&gt;</w:t>
+      </w:r>
+      <w:r>
+        <w:t>&lt;ID,LEXEMA&gt;</w:t>
+      </w:r>
+      <w:r>
+        <w:tab/>
+      </w:r>
+      <w:r>
+        <w:tab/>
+      </w:r>
+      <w:r>
+        <w:tab/>
+      </w:r>
+      <w:r>
+        <w:tab/>
+        <w:t>// Identificador</w:t>
+      </w:r>
+      <w:bookmarkStart w:id="0" w:name="_GoBack"/>
+      <w:bookmarkEnd w:id="0"/>
+    </w:p>
+    <w:p>
+      <w:pPr>
+        <w:pStyle w:val="BodyA"/>
+        <w:ind w:left="720" w:firstLine="720"/>
+      </w:pPr>
+      <w:r>
+        <w:t>&lt;</w:t>
+      </w:r>
+      <w:proofErr w:type="gramStart"/>
+      <w:r>
+        <w:t>NUM,VALOR</w:t>
+      </w:r>
+      <w:proofErr w:type="gramEnd"/>
+      <w:r>
+        <w:t>&gt;</w:t>
       </w:r>
       <w:r>
         <w:tab/>
@@ -454,10 +524,18 @@
       </w:r>
       <w:r>
         <w:tab/>
-        <w:t>&lt;CADENA</w:t>
-      </w:r>
-      <w:r>
-        <w:t xml:space="preserve">,LEXEMA&gt; </w:t>
+        <w:t>&lt;</w:t>
+      </w:r>
+      <w:proofErr w:type="gramStart"/>
+      <w:r>
+        <w:t>CADENA</w:t>
+      </w:r>
+      <w:r>
+        <w:t>,LEXEMA</w:t>
+      </w:r>
+      <w:proofErr w:type="gramEnd"/>
+      <w:r>
+        <w:t xml:space="preserve">&gt; </w:t>
       </w:r>
       <w:r>
         <w:tab/>
@@ -521,7 +599,15 @@
       </w:r>
       <w:r>
         <w:tab/>
-        <w:t>&lt;LLAVEABIERTA,-&gt;</w:t>
+        <w:t>&lt;</w:t>
+      </w:r>
+      <w:proofErr w:type="gramStart"/>
+      <w:r>
+        <w:t>LLAVEABIERTA,-</w:t>
+      </w:r>
+      <w:proofErr w:type="gramEnd"/>
+      <w:r>
+        <w:t>&gt;</w:t>
       </w:r>
       <w:r>
         <w:tab/>
@@ -543,7 +629,15 @@
       </w:r>
       <w:r>
         <w:tab/>
-        <w:t>&lt;LLAVECERRADA,-&gt;</w:t>
+        <w:t>&lt;</w:t>
+      </w:r>
+      <w:proofErr w:type="gramStart"/>
+      <w:r>
+        <w:t>LLAVECERRADA,-</w:t>
+      </w:r>
+      <w:proofErr w:type="gramEnd"/>
+      <w:r>
+        <w:t>&gt;</w:t>
       </w:r>
       <w:r>
         <w:tab/>
@@ -565,10 +659,18 @@
       </w:r>
       <w:r>
         <w:tab/>
-        <w:t>&lt;PA</w:t>
-      </w:r>
-      <w:r>
-        <w:t>RENTABIERTO,-&gt;</w:t>
+        <w:t>&lt;</w:t>
+      </w:r>
+      <w:proofErr w:type="gramStart"/>
+      <w:r>
+        <w:t>PA</w:t>
+      </w:r>
+      <w:r>
+        <w:t>RENTABIERTO,-</w:t>
+      </w:r>
+      <w:proofErr w:type="gramEnd"/>
+      <w:r>
+        <w:t>&gt;</w:t>
       </w:r>
       <w:r>
         <w:tab/>
@@ -587,10 +689,18 @@
       </w:r>
       <w:r>
         <w:tab/>
-        <w:t>&lt;PA</w:t>
-      </w:r>
-      <w:r>
-        <w:t xml:space="preserve">RENTCERRADO,-&gt;. </w:t>
+        <w:t>&lt;</w:t>
+      </w:r>
+      <w:proofErr w:type="gramStart"/>
+      <w:r>
+        <w:t>PA</w:t>
+      </w:r>
+      <w:r>
+        <w:t>RENTCERRADO,-</w:t>
+      </w:r>
+      <w:proofErr w:type="gramEnd"/>
+      <w:r>
+        <w:t xml:space="preserve">&gt;. </w:t>
       </w:r>
       <w:r>
         <w:tab/>
@@ -609,7 +719,15 @@
       </w:r>
       <w:r>
         <w:tab/>
-        <w:t>&lt;SUMA,-&gt;</w:t>
+        <w:t>&lt;</w:t>
+      </w:r>
+      <w:proofErr w:type="gramStart"/>
+      <w:r>
+        <w:t>SUMA,-</w:t>
+      </w:r>
+      <w:proofErr w:type="gramEnd"/>
+      <w:r>
+        <w:t>&gt;</w:t>
       </w:r>
       <w:r>
         <w:tab/>
@@ -634,7 +752,15 @@
       </w:r>
       <w:r>
         <w:tab/>
-        <w:t>&lt;MENORQUE,-&gt;</w:t>
+        <w:t>&lt;</w:t>
+      </w:r>
+      <w:proofErr w:type="gramStart"/>
+      <w:r>
+        <w:t>MENORQUE,-</w:t>
+      </w:r>
+      <w:proofErr w:type="gramEnd"/>
+      <w:r>
+        <w:t>&gt;</w:t>
       </w:r>
       <w:r>
         <w:tab/>
@@ -656,7 +782,15 @@
       </w:r>
       <w:r>
         <w:tab/>
-        <w:t>&lt;ASIGDIV,-&gt;</w:t>
+        <w:t>&lt;</w:t>
+      </w:r>
+      <w:proofErr w:type="gramStart"/>
+      <w:r>
+        <w:t>ASIGDIV,-</w:t>
+      </w:r>
+      <w:proofErr w:type="gramEnd"/>
+      <w:r>
+        <w:t>&gt;</w:t>
       </w:r>
       <w:r>
         <w:tab/>
@@ -686,11 +820,16 @@
         <w:tab/>
         <w:t>&lt;</w:t>
       </w:r>
+      <w:proofErr w:type="gramStart"/>
       <w:r>
         <w:t>AND</w:t>
       </w:r>
       <w:r>
-        <w:t>,-&gt;</w:t>
+        <w:t>,-</w:t>
+      </w:r>
+      <w:proofErr w:type="gramEnd"/>
+      <w:r>
+        <w:t>&gt;</w:t>
       </w:r>
       <w:r>
         <w:tab/>
@@ -717,7 +856,15 @@
       </w:r>
       <w:r>
         <w:tab/>
-        <w:t>&lt;IGUAL,-&gt;</w:t>
+        <w:t>&lt;</w:t>
+      </w:r>
+      <w:proofErr w:type="gramStart"/>
+      <w:r>
+        <w:t>IGUAL,-</w:t>
+      </w:r>
+      <w:proofErr w:type="gramEnd"/>
+      <w:r>
+        <w:t>&gt;</w:t>
       </w:r>
       <w:r>
         <w:tab/>
@@ -742,7 +889,15 @@
       </w:r>
       <w:r>
         <w:tab/>
-        <w:t>&lt;COMA,-&gt;</w:t>
+        <w:t>&lt;</w:t>
+      </w:r>
+      <w:proofErr w:type="gramStart"/>
+      <w:r>
+        <w:t>COMA,-</w:t>
+      </w:r>
+      <w:proofErr w:type="gramEnd"/>
+      <w:r>
+        <w:t>&gt;</w:t>
       </w:r>
       <w:r>
         <w:tab/>
@@ -767,7 +922,15 @@
       </w:r>
       <w:r>
         <w:tab/>
-        <w:t>&lt;PUNTOYCOMA,-&gt;</w:t>
+        <w:t>&lt;</w:t>
+      </w:r>
+      <w:proofErr w:type="gramStart"/>
+      <w:r>
+        <w:t>PUNTOYCOMA,-</w:t>
+      </w:r>
+      <w:proofErr w:type="gramEnd"/>
+      <w:r>
+        <w:t>&gt;</w:t>
       </w:r>
       <w:r>
         <w:tab/>
@@ -831,7 +994,15 @@
       </w:r>
       <w:r>
         <w:tab/>
-        <w:t>&lt;EOF,-&gt;</w:t>
+        <w:t>&lt;</w:t>
+      </w:r>
+      <w:proofErr w:type="gramStart"/>
+      <w:r>
+        <w:t>EOF,-</w:t>
+      </w:r>
+      <w:proofErr w:type="gramEnd"/>
+      <w:r>
+        <w:t>&gt;</w:t>
       </w:r>
       <w:r>
         <w:tab/>

</xml_diff>

<commit_message>
Correccion de errores. Buen funcionamiento del tokens/txt para la prueba propuesta. Falta corregir tablas y parse.
</commit_message>
<xml_diff>
--- a/tokens/tokens.docx
+++ b/tokens/tokens.docx
@@ -434,6 +434,33 @@
       <w:pPr>
         <w:pStyle w:val="BodyA"/>
       </w:pPr>
+      <w:r>
+        <w:tab/>
+      </w:r>
+      <w:r>
+        <w:tab/>
+        <w:t>&lt;VOID,-&gt;</w:t>
+      </w:r>
+      <w:r>
+        <w:tab/>
+      </w:r>
+      <w:r>
+        <w:tab/>
+      </w:r>
+      <w:r>
+        <w:tab/>
+      </w:r>
+      <w:r>
+        <w:tab/>
+        <w:t>//</w:t>
+      </w:r>
+      <w:bookmarkStart w:id="0" w:name="_GoBack"/>
+      <w:bookmarkEnd w:id="0"/>
+    </w:p>
+    <w:p>
+      <w:pPr>
+        <w:pStyle w:val="BodyA"/>
+      </w:pPr>
     </w:p>
     <w:p>
       <w:pPr>
@@ -483,8 +510,6 @@
         <w:tab/>
         <w:t>// Identificador</w:t>
       </w:r>
-      <w:bookmarkStart w:id="0" w:name="_GoBack"/>
-      <w:bookmarkEnd w:id="0"/>
     </w:p>
     <w:p>
       <w:pPr>

</xml_diff>

<commit_message>
Nueva estructura del programa.
</commit_message>
<xml_diff>
--- a/tokens/tokens.docx
+++ b/tokens/tokens.docx
@@ -24,7 +24,6 @@
           <w:bCs/>
         </w:rPr>
       </w:pPr>
-      <w:proofErr w:type="spellStart"/>
       <w:r>
         <w:rPr>
           <w:b/>
@@ -32,7 +31,6 @@
         </w:rPr>
         <w:t>Tokens</w:t>
       </w:r>
-      <w:proofErr w:type="spellEnd"/>
     </w:p>
     <w:p>
       <w:pPr>
@@ -48,15 +46,7 @@
         <w:pStyle w:val="BodyA"/>
       </w:pPr>
       <w:r>
-        <w:t xml:space="preserve">Listado de </w:t>
-      </w:r>
-      <w:proofErr w:type="spellStart"/>
-      <w:r>
-        <w:t>tokens</w:t>
-      </w:r>
-      <w:proofErr w:type="spellEnd"/>
-      <w:r>
-        <w:t xml:space="preserve"> a utilizar:</w:t>
+        <w:t>Listado de tokens a utilizar:</w:t>
       </w:r>
     </w:p>
     <w:p>
@@ -103,359 +93,301 @@
         <w:tab/>
         <w:t>&lt;</w:t>
       </w:r>
-      <w:proofErr w:type="gramStart"/>
-      <w:r>
-        <w:t>IF,-</w:t>
-      </w:r>
-      <w:proofErr w:type="gramEnd"/>
-      <w:r>
-        <w:t>&gt;</w:t>
-      </w:r>
-      <w:r>
-        <w:tab/>
-      </w:r>
-      <w:r>
-        <w:tab/>
-      </w:r>
-      <w:r>
-        <w:tab/>
-      </w:r>
-      <w:r>
-        <w:tab/>
-      </w:r>
-      <w:r>
-        <w:tab/>
-      </w:r>
-      <w:r>
-        <w:t>// Sentencia condicional compuesta</w:t>
-      </w:r>
-    </w:p>
-    <w:p>
-      <w:pPr>
-        <w:pStyle w:val="BodyA"/>
-      </w:pPr>
-      <w:r>
-        <w:tab/>
-      </w:r>
-      <w:r>
-        <w:tab/>
-        <w:t>&lt;</w:t>
-      </w:r>
-      <w:proofErr w:type="gramStart"/>
-      <w:r>
-        <w:t>ELSE,-</w:t>
-      </w:r>
-      <w:proofErr w:type="gramEnd"/>
-      <w:r>
-        <w:t>&gt;</w:t>
-      </w:r>
-      <w:r>
-        <w:tab/>
-      </w:r>
-      <w:r>
-        <w:tab/>
-      </w:r>
-      <w:r>
-        <w:tab/>
-      </w:r>
-      <w:r>
-        <w:tab/>
-      </w:r>
-      <w:r>
-        <w:t>// Sentencia condicional compuesta</w:t>
-      </w:r>
-    </w:p>
-    <w:p>
-      <w:pPr>
-        <w:pStyle w:val="BodyA"/>
-      </w:pPr>
-      <w:r>
-        <w:tab/>
-      </w:r>
-      <w:r>
-        <w:tab/>
-        <w:t>&lt;</w:t>
-      </w:r>
-      <w:proofErr w:type="gramStart"/>
-      <w:r>
-        <w:t>FUNCTION,-</w:t>
-      </w:r>
-      <w:proofErr w:type="gramEnd"/>
-      <w:r>
-        <w:t>&gt;</w:t>
-      </w:r>
-      <w:r>
-        <w:tab/>
-      </w:r>
-      <w:r>
-        <w:tab/>
-      </w:r>
-      <w:r>
-        <w:tab/>
-      </w:r>
-      <w:r>
-        <w:t>// Definición de funciones</w:t>
-      </w:r>
-    </w:p>
-    <w:p>
-      <w:pPr>
-        <w:pStyle w:val="BodyA"/>
-      </w:pPr>
-      <w:r>
-        <w:tab/>
-      </w:r>
-      <w:r>
-        <w:tab/>
-        <w:t>&lt;</w:t>
-      </w:r>
-      <w:proofErr w:type="gramStart"/>
-      <w:r>
-        <w:t>WRITE,-</w:t>
-      </w:r>
-      <w:proofErr w:type="gramEnd"/>
-      <w:r>
-        <w:t>&gt;</w:t>
-      </w:r>
-      <w:r>
-        <w:tab/>
-      </w:r>
-      <w:r>
-        <w:tab/>
-      </w:r>
-      <w:r>
-        <w:tab/>
-      </w:r>
-      <w:r>
-        <w:tab/>
-      </w:r>
-      <w:r>
-        <w:t>// Operaciones de entrada/salida por terminal</w:t>
-      </w:r>
-    </w:p>
-    <w:p>
-      <w:pPr>
-        <w:pStyle w:val="BodyA"/>
-      </w:pPr>
-      <w:r>
-        <w:tab/>
-      </w:r>
-      <w:r>
-        <w:tab/>
-        <w:t>&lt;</w:t>
-      </w:r>
-      <w:proofErr w:type="gramStart"/>
-      <w:r>
-        <w:t>PROMPT,-</w:t>
-      </w:r>
-      <w:proofErr w:type="gramEnd"/>
-      <w:r>
-        <w:t>&gt;</w:t>
-      </w:r>
-      <w:r>
-        <w:tab/>
-      </w:r>
-      <w:r>
-        <w:tab/>
-      </w:r>
-      <w:r>
-        <w:tab/>
-      </w:r>
-      <w:r>
-        <w:tab/>
-      </w:r>
-      <w:r>
-        <w:t>// Operaciones de entrada/salida por terminal</w:t>
-      </w:r>
-    </w:p>
-    <w:p>
-      <w:pPr>
-        <w:pStyle w:val="BodyA"/>
-      </w:pPr>
-      <w:r>
-        <w:tab/>
-      </w:r>
-      <w:r>
-        <w:tab/>
-        <w:t>&lt;</w:t>
-      </w:r>
-      <w:proofErr w:type="gramStart"/>
-      <w:r>
-        <w:t>RETURN,-</w:t>
-      </w:r>
-      <w:proofErr w:type="gramEnd"/>
-      <w:r>
-        <w:t>&gt;</w:t>
-      </w:r>
-      <w:r>
-        <w:tab/>
-      </w:r>
-      <w:r>
-        <w:tab/>
-      </w:r>
-      <w:r>
-        <w:tab/>
-      </w:r>
-      <w:r>
-        <w:tab/>
-      </w:r>
-      <w:r>
-        <w:t>// Sentencia de retorno de una función</w:t>
-      </w:r>
-    </w:p>
-    <w:p>
-      <w:pPr>
-        <w:pStyle w:val="BodyA"/>
-      </w:pPr>
-      <w:r>
-        <w:tab/>
-      </w:r>
-      <w:r>
-        <w:tab/>
-        <w:t>&lt;</w:t>
-      </w:r>
-      <w:proofErr w:type="gramStart"/>
-      <w:r>
-        <w:t>VAR,-</w:t>
-      </w:r>
-      <w:proofErr w:type="gramEnd"/>
-      <w:r>
-        <w:t>&gt;</w:t>
-      </w:r>
-      <w:r>
-        <w:tab/>
-      </w:r>
-      <w:r>
-        <w:tab/>
-      </w:r>
-      <w:r>
-        <w:tab/>
-      </w:r>
-      <w:r>
-        <w:tab/>
-      </w:r>
-      <w:r>
-        <w:t>// Variable</w:t>
-      </w:r>
-    </w:p>
-    <w:p>
-      <w:pPr>
-        <w:pStyle w:val="BodyA"/>
-      </w:pPr>
-      <w:r>
-        <w:tab/>
-      </w:r>
-      <w:r>
-        <w:tab/>
-        <w:t>&lt;INT, -</w:t>
-      </w:r>
-      <w:r>
-        <w:t>&gt;</w:t>
-      </w:r>
-      <w:r>
-        <w:tab/>
-      </w:r>
-      <w:r>
-        <w:tab/>
-      </w:r>
-      <w:r>
-        <w:tab/>
-      </w:r>
-      <w:r>
-        <w:tab/>
-      </w:r>
-      <w:r>
-        <w:t>// Enteras</w:t>
-      </w:r>
-    </w:p>
-    <w:p>
-      <w:pPr>
-        <w:pStyle w:val="BodyA"/>
-      </w:pPr>
-      <w:r>
-        <w:tab/>
-      </w:r>
-      <w:r>
-        <w:tab/>
-        <w:t>&lt;CHARS, -&gt;</w:t>
-      </w:r>
-      <w:r>
-        <w:tab/>
-      </w:r>
-      <w:r>
-        <w:tab/>
-      </w:r>
-      <w:r>
-        <w:tab/>
-      </w:r>
-      <w:r>
-        <w:tab/>
-      </w:r>
-      <w:r>
-        <w:t>// Cadenas de caracteres</w:t>
-      </w:r>
-    </w:p>
-    <w:p>
-      <w:pPr>
-        <w:pStyle w:val="BodyA"/>
-      </w:pPr>
-      <w:r>
-        <w:tab/>
-      </w:r>
-      <w:r>
-        <w:tab/>
-        <w:t>&lt;</w:t>
-      </w:r>
-      <w:proofErr w:type="gramStart"/>
-      <w:r>
-        <w:t>BOOL</w:t>
-      </w:r>
-      <w:r>
-        <w:t>,-</w:t>
-      </w:r>
-      <w:proofErr w:type="gramEnd"/>
-      <w:r>
-        <w:t>&gt;</w:t>
-      </w:r>
-      <w:r>
-        <w:tab/>
-      </w:r>
-      <w:r>
-        <w:tab/>
-      </w:r>
-      <w:r>
-        <w:tab/>
-      </w:r>
-      <w:r>
-        <w:tab/>
-        <w:t>// Booleano</w:t>
-      </w:r>
-    </w:p>
-    <w:p>
-      <w:pPr>
-        <w:pStyle w:val="BodyA"/>
-      </w:pPr>
-      <w:r>
-        <w:tab/>
-      </w:r>
-      <w:r>
-        <w:tab/>
-        <w:t>&lt;VOID,-&gt;</w:t>
-      </w:r>
-      <w:r>
-        <w:tab/>
-      </w:r>
-      <w:r>
-        <w:tab/>
-      </w:r>
-      <w:r>
-        <w:tab/>
-      </w:r>
-      <w:r>
-        <w:tab/>
-        <w:t>//</w:t>
+      <w:r>
+        <w:t>PR,IF</w:t>
       </w:r>
       <w:bookmarkStart w:id="0" w:name="_GoBack"/>
       <w:bookmarkEnd w:id="0"/>
+      <w:r>
+        <w:t>&gt;</w:t>
+      </w:r>
+      <w:r>
+        <w:tab/>
+      </w:r>
+      <w:r>
+        <w:tab/>
+      </w:r>
+      <w:r>
+        <w:tab/>
+      </w:r>
+      <w:r>
+        <w:tab/>
+      </w:r>
+      <w:r>
+        <w:tab/>
+      </w:r>
+      <w:r>
+        <w:t>// Sentencia condicional compuesta</w:t>
+      </w:r>
+    </w:p>
+    <w:p>
+      <w:pPr>
+        <w:pStyle w:val="BodyA"/>
+      </w:pPr>
+      <w:r>
+        <w:tab/>
+      </w:r>
+      <w:r>
+        <w:tab/>
+        <w:t>&lt;ELSE,-&gt;</w:t>
+      </w:r>
+      <w:r>
+        <w:tab/>
+      </w:r>
+      <w:r>
+        <w:tab/>
+      </w:r>
+      <w:r>
+        <w:tab/>
+      </w:r>
+      <w:r>
+        <w:tab/>
+      </w:r>
+      <w:r>
+        <w:t>// Sentencia condicional compuesta</w:t>
+      </w:r>
+    </w:p>
+    <w:p>
+      <w:pPr>
+        <w:pStyle w:val="BodyA"/>
+      </w:pPr>
+      <w:r>
+        <w:tab/>
+      </w:r>
+      <w:r>
+        <w:tab/>
+        <w:t>&lt;FUNCTION,-&gt;</w:t>
+      </w:r>
+      <w:r>
+        <w:tab/>
+      </w:r>
+      <w:r>
+        <w:tab/>
+      </w:r>
+      <w:r>
+        <w:tab/>
+      </w:r>
+      <w:r>
+        <w:t>// Definición de funciones</w:t>
+      </w:r>
+    </w:p>
+    <w:p>
+      <w:pPr>
+        <w:pStyle w:val="BodyA"/>
+      </w:pPr>
+      <w:r>
+        <w:tab/>
+      </w:r>
+      <w:r>
+        <w:tab/>
+        <w:t>&lt;WRITE,-&gt;</w:t>
+      </w:r>
+      <w:r>
+        <w:tab/>
+      </w:r>
+      <w:r>
+        <w:tab/>
+      </w:r>
+      <w:r>
+        <w:tab/>
+      </w:r>
+      <w:r>
+        <w:tab/>
+      </w:r>
+      <w:r>
+        <w:t>// Operaciones de entrada/salida por terminal</w:t>
+      </w:r>
+    </w:p>
+    <w:p>
+      <w:pPr>
+        <w:pStyle w:val="BodyA"/>
+      </w:pPr>
+      <w:r>
+        <w:tab/>
+      </w:r>
+      <w:r>
+        <w:tab/>
+        <w:t>&lt;PROMPT,-&gt;</w:t>
+      </w:r>
+      <w:r>
+        <w:tab/>
+      </w:r>
+      <w:r>
+        <w:tab/>
+      </w:r>
+      <w:r>
+        <w:tab/>
+      </w:r>
+      <w:r>
+        <w:tab/>
+      </w:r>
+      <w:r>
+        <w:t>// Operaciones de entrada/salida por terminal</w:t>
+      </w:r>
+    </w:p>
+    <w:p>
+      <w:pPr>
+        <w:pStyle w:val="BodyA"/>
+      </w:pPr>
+      <w:r>
+        <w:tab/>
+      </w:r>
+      <w:r>
+        <w:tab/>
+        <w:t>&lt;RETURN,-&gt;</w:t>
+      </w:r>
+      <w:r>
+        <w:tab/>
+      </w:r>
+      <w:r>
+        <w:tab/>
+      </w:r>
+      <w:r>
+        <w:tab/>
+      </w:r>
+      <w:r>
+        <w:tab/>
+      </w:r>
+      <w:r>
+        <w:t>// Sentencia de retorno de una función</w:t>
+      </w:r>
+    </w:p>
+    <w:p>
+      <w:pPr>
+        <w:pStyle w:val="BodyA"/>
+      </w:pPr>
+      <w:r>
+        <w:tab/>
+      </w:r>
+      <w:r>
+        <w:tab/>
+        <w:t>&lt;VAR,-&gt;</w:t>
+      </w:r>
+      <w:r>
+        <w:tab/>
+      </w:r>
+      <w:r>
+        <w:tab/>
+      </w:r>
+      <w:r>
+        <w:tab/>
+      </w:r>
+      <w:r>
+        <w:tab/>
+      </w:r>
+      <w:r>
+        <w:t>// Variable</w:t>
+      </w:r>
+    </w:p>
+    <w:p>
+      <w:pPr>
+        <w:pStyle w:val="BodyA"/>
+      </w:pPr>
+      <w:r>
+        <w:tab/>
+      </w:r>
+      <w:r>
+        <w:tab/>
+        <w:t>&lt;INT, -</w:t>
+      </w:r>
+      <w:r>
+        <w:t>&gt;</w:t>
+      </w:r>
+      <w:r>
+        <w:tab/>
+      </w:r>
+      <w:r>
+        <w:tab/>
+      </w:r>
+      <w:r>
+        <w:tab/>
+      </w:r>
+      <w:r>
+        <w:tab/>
+      </w:r>
+      <w:r>
+        <w:t>// Enteras</w:t>
+      </w:r>
+    </w:p>
+    <w:p>
+      <w:pPr>
+        <w:pStyle w:val="BodyA"/>
+      </w:pPr>
+      <w:r>
+        <w:tab/>
+      </w:r>
+      <w:r>
+        <w:tab/>
+        <w:t>&lt;CHARS, -&gt;</w:t>
+      </w:r>
+      <w:r>
+        <w:tab/>
+      </w:r>
+      <w:r>
+        <w:tab/>
+      </w:r>
+      <w:r>
+        <w:tab/>
+      </w:r>
+      <w:r>
+        <w:tab/>
+      </w:r>
+      <w:r>
+        <w:t>// Cadenas de caracteres</w:t>
+      </w:r>
+    </w:p>
+    <w:p>
+      <w:pPr>
+        <w:pStyle w:val="BodyA"/>
+      </w:pPr>
+      <w:r>
+        <w:tab/>
+      </w:r>
+      <w:r>
+        <w:tab/>
+        <w:t>&lt;BOOL</w:t>
+      </w:r>
+      <w:r>
+        <w:t>,-&gt;</w:t>
+      </w:r>
+      <w:r>
+        <w:tab/>
+      </w:r>
+      <w:r>
+        <w:tab/>
+      </w:r>
+      <w:r>
+        <w:tab/>
+      </w:r>
+      <w:r>
+        <w:tab/>
+        <w:t>// Booleano</w:t>
+      </w:r>
+    </w:p>
+    <w:p>
+      <w:pPr>
+        <w:pStyle w:val="BodyA"/>
+      </w:pPr>
+      <w:r>
+        <w:tab/>
+      </w:r>
+      <w:r>
+        <w:tab/>
+        <w:t>&lt;VOID,-&gt;</w:t>
+      </w:r>
+      <w:r>
+        <w:tab/>
+      </w:r>
+      <w:r>
+        <w:tab/>
+      </w:r>
+      <w:r>
+        <w:tab/>
+      </w:r>
+      <w:r>
+        <w:tab/>
+        <w:t>//</w:t>
+      </w:r>
     </w:p>
     <w:p>
       <w:pPr>
@@ -517,15 +449,7 @@
         <w:ind w:left="720" w:firstLine="720"/>
       </w:pPr>
       <w:r>
-        <w:t>&lt;</w:t>
-      </w:r>
-      <w:proofErr w:type="gramStart"/>
-      <w:r>
-        <w:t>NUM,VALOR</w:t>
-      </w:r>
-      <w:proofErr w:type="gramEnd"/>
-      <w:r>
-        <w:t>&gt;</w:t>
+        <w:t>&lt;NUM,VALOR&gt;</w:t>
       </w:r>
       <w:r>
         <w:tab/>
@@ -549,18 +473,10 @@
       </w:r>
       <w:r>
         <w:tab/>
-        <w:t>&lt;</w:t>
-      </w:r>
-      <w:proofErr w:type="gramStart"/>
-      <w:r>
-        <w:t>CADENA</w:t>
-      </w:r>
-      <w:r>
-        <w:t>,LEXEMA</w:t>
-      </w:r>
-      <w:proofErr w:type="gramEnd"/>
-      <w:r>
-        <w:t xml:space="preserve">&gt; </w:t>
+        <w:t>&lt;CADENA</w:t>
+      </w:r>
+      <w:r>
+        <w:t xml:space="preserve">,LEXEMA&gt; </w:t>
       </w:r>
       <w:r>
         <w:tab/>
@@ -624,15 +540,231 @@
       </w:r>
       <w:r>
         <w:tab/>
+        <w:t>&lt;LLAVEABIERTA,-&gt;</w:t>
+      </w:r>
+      <w:r>
+        <w:tab/>
+      </w:r>
+      <w:r>
+        <w:tab/>
+      </w:r>
+      <w:r>
+        <w:tab/>
+        <w:t>//</w:t>
+      </w:r>
+    </w:p>
+    <w:p>
+      <w:pPr>
+        <w:pStyle w:val="BodyA"/>
+      </w:pPr>
+      <w:r>
+        <w:tab/>
+      </w:r>
+      <w:r>
+        <w:tab/>
+        <w:t>&lt;LLAVECERRADA,-&gt;</w:t>
+      </w:r>
+      <w:r>
+        <w:tab/>
+      </w:r>
+      <w:r>
+        <w:tab/>
+      </w:r>
+      <w:r>
+        <w:tab/>
+        <w:t>//</w:t>
+      </w:r>
+    </w:p>
+    <w:p>
+      <w:pPr>
+        <w:pStyle w:val="BodyA"/>
+      </w:pPr>
+      <w:r>
+        <w:tab/>
+      </w:r>
+      <w:r>
+        <w:tab/>
+        <w:t>&lt;PA</w:t>
+      </w:r>
+      <w:r>
+        <w:t>RENTABIERTO,-&gt;</w:t>
+      </w:r>
+      <w:r>
+        <w:tab/>
+      </w:r>
+      <w:r>
+        <w:tab/>
+        <w:t>//</w:t>
+      </w:r>
+    </w:p>
+    <w:p>
+      <w:pPr>
+        <w:pStyle w:val="BodyA"/>
+      </w:pPr>
+      <w:r>
+        <w:tab/>
+      </w:r>
+      <w:r>
+        <w:tab/>
+        <w:t>&lt;PA</w:t>
+      </w:r>
+      <w:r>
+        <w:t xml:space="preserve">RENTCERRADO,-&gt;. </w:t>
+      </w:r>
+      <w:r>
+        <w:tab/>
+      </w:r>
+      <w:r>
+        <w:tab/>
+        <w:t xml:space="preserve">// </w:t>
+      </w:r>
+    </w:p>
+    <w:p>
+      <w:pPr>
+        <w:pStyle w:val="BodyA"/>
+      </w:pPr>
+      <w:r>
+        <w:tab/>
+      </w:r>
+      <w:r>
+        <w:tab/>
+        <w:t>&lt;SUMA,-&gt;</w:t>
+      </w:r>
+      <w:r>
+        <w:tab/>
+      </w:r>
+      <w:r>
+        <w:tab/>
+      </w:r>
+      <w:r>
+        <w:tab/>
+      </w:r>
+      <w:r>
+        <w:tab/>
+        <w:t>// Operador aritmético</w:t>
+      </w:r>
+    </w:p>
+    <w:p>
+      <w:pPr>
+        <w:pStyle w:val="BodyA"/>
+      </w:pPr>
+      <w:r>
+        <w:tab/>
+      </w:r>
+      <w:r>
+        <w:tab/>
+        <w:t>&lt;MENORQUE,-&gt;</w:t>
+      </w:r>
+      <w:r>
+        <w:tab/>
+      </w:r>
+      <w:r>
+        <w:tab/>
+      </w:r>
+      <w:r>
+        <w:tab/>
+        <w:t>// Operador de relación</w:t>
+      </w:r>
+    </w:p>
+    <w:p>
+      <w:pPr>
+        <w:pStyle w:val="BodyA"/>
+      </w:pPr>
+      <w:r>
+        <w:tab/>
+      </w:r>
+      <w:r>
+        <w:tab/>
+        <w:t>&lt;ASIGDIV,-&gt;</w:t>
+      </w:r>
+      <w:r>
+        <w:tab/>
+      </w:r>
+      <w:r>
+        <w:tab/>
+      </w:r>
+      <w:r>
+        <w:tab/>
+      </w:r>
+      <w:r>
+        <w:tab/>
+        <w:t xml:space="preserve">// </w:t>
+      </w:r>
+      <w:r>
+        <w:t>Operación de asignación</w:t>
+      </w:r>
+    </w:p>
+    <w:p>
+      <w:pPr>
+        <w:pStyle w:val="BodyA"/>
+      </w:pPr>
+      <w:r>
+        <w:tab/>
+      </w:r>
+      <w:r>
+        <w:tab/>
         <w:t>&lt;</w:t>
       </w:r>
-      <w:proofErr w:type="gramStart"/>
-      <w:r>
-        <w:t>LLAVEABIERTA,-</w:t>
-      </w:r>
-      <w:proofErr w:type="gramEnd"/>
-      <w:r>
-        <w:t>&gt;</w:t>
+      <w:r>
+        <w:t>AND</w:t>
+      </w:r>
+      <w:r>
+        <w:t>,-&gt;</w:t>
+      </w:r>
+      <w:r>
+        <w:tab/>
+      </w:r>
+      <w:r>
+        <w:tab/>
+      </w:r>
+      <w:r>
+        <w:tab/>
+      </w:r>
+      <w:r>
+        <w:tab/>
+      </w:r>
+      <w:r>
+        <w:t>// Operador lógico</w:t>
+      </w:r>
+    </w:p>
+    <w:p>
+      <w:pPr>
+        <w:pStyle w:val="BodyA"/>
+      </w:pPr>
+      <w:r>
+        <w:tab/>
+      </w:r>
+      <w:r>
+        <w:tab/>
+        <w:t>&lt;IGUAL,-&gt;</w:t>
+      </w:r>
+      <w:r>
+        <w:tab/>
+      </w:r>
+      <w:r>
+        <w:tab/>
+      </w:r>
+      <w:r>
+        <w:tab/>
+      </w:r>
+      <w:r>
+        <w:tab/>
+        <w:t>// Operador de asignación</w:t>
+      </w:r>
+    </w:p>
+    <w:p>
+      <w:pPr>
+        <w:pStyle w:val="BodyA"/>
+      </w:pPr>
+      <w:r>
+        <w:tab/>
+      </w:r>
+      <w:r>
+        <w:tab/>
+        <w:t>&lt;COMA,-&gt;</w:t>
+      </w:r>
+      <w:r>
+        <w:tab/>
       </w:r>
       <w:r>
         <w:tab/>
@@ -654,308 +786,7 @@
       </w:r>
       <w:r>
         <w:tab/>
-        <w:t>&lt;</w:t>
-      </w:r>
-      <w:proofErr w:type="gramStart"/>
-      <w:r>
-        <w:t>LLAVECERRADA,-</w:t>
-      </w:r>
-      <w:proofErr w:type="gramEnd"/>
-      <w:r>
-        <w:t>&gt;</w:t>
-      </w:r>
-      <w:r>
-        <w:tab/>
-      </w:r>
-      <w:r>
-        <w:tab/>
-      </w:r>
-      <w:r>
-        <w:tab/>
-        <w:t>//</w:t>
-      </w:r>
-    </w:p>
-    <w:p>
-      <w:pPr>
-        <w:pStyle w:val="BodyA"/>
-      </w:pPr>
-      <w:r>
-        <w:tab/>
-      </w:r>
-      <w:r>
-        <w:tab/>
-        <w:t>&lt;</w:t>
-      </w:r>
-      <w:proofErr w:type="gramStart"/>
-      <w:r>
-        <w:t>PA</w:t>
-      </w:r>
-      <w:r>
-        <w:t>RENTABIERTO,-</w:t>
-      </w:r>
-      <w:proofErr w:type="gramEnd"/>
-      <w:r>
-        <w:t>&gt;</w:t>
-      </w:r>
-      <w:r>
-        <w:tab/>
-      </w:r>
-      <w:r>
-        <w:tab/>
-        <w:t>//</w:t>
-      </w:r>
-    </w:p>
-    <w:p>
-      <w:pPr>
-        <w:pStyle w:val="BodyA"/>
-      </w:pPr>
-      <w:r>
-        <w:tab/>
-      </w:r>
-      <w:r>
-        <w:tab/>
-        <w:t>&lt;</w:t>
-      </w:r>
-      <w:proofErr w:type="gramStart"/>
-      <w:r>
-        <w:t>PA</w:t>
-      </w:r>
-      <w:r>
-        <w:t>RENTCERRADO,-</w:t>
-      </w:r>
-      <w:proofErr w:type="gramEnd"/>
-      <w:r>
-        <w:t xml:space="preserve">&gt;. </w:t>
-      </w:r>
-      <w:r>
-        <w:tab/>
-      </w:r>
-      <w:r>
-        <w:tab/>
-        <w:t xml:space="preserve">// </w:t>
-      </w:r>
-    </w:p>
-    <w:p>
-      <w:pPr>
-        <w:pStyle w:val="BodyA"/>
-      </w:pPr>
-      <w:r>
-        <w:tab/>
-      </w:r>
-      <w:r>
-        <w:tab/>
-        <w:t>&lt;</w:t>
-      </w:r>
-      <w:proofErr w:type="gramStart"/>
-      <w:r>
-        <w:t>SUMA,-</w:t>
-      </w:r>
-      <w:proofErr w:type="gramEnd"/>
-      <w:r>
-        <w:t>&gt;</w:t>
-      </w:r>
-      <w:r>
-        <w:tab/>
-      </w:r>
-      <w:r>
-        <w:tab/>
-      </w:r>
-      <w:r>
-        <w:tab/>
-      </w:r>
-      <w:r>
-        <w:tab/>
-        <w:t>// Operador aritmético</w:t>
-      </w:r>
-    </w:p>
-    <w:p>
-      <w:pPr>
-        <w:pStyle w:val="BodyA"/>
-      </w:pPr>
-      <w:r>
-        <w:tab/>
-      </w:r>
-      <w:r>
-        <w:tab/>
-        <w:t>&lt;</w:t>
-      </w:r>
-      <w:proofErr w:type="gramStart"/>
-      <w:r>
-        <w:t>MENORQUE,-</w:t>
-      </w:r>
-      <w:proofErr w:type="gramEnd"/>
-      <w:r>
-        <w:t>&gt;</w:t>
-      </w:r>
-      <w:r>
-        <w:tab/>
-      </w:r>
-      <w:r>
-        <w:tab/>
-      </w:r>
-      <w:r>
-        <w:tab/>
-        <w:t>// Operador de relación</w:t>
-      </w:r>
-    </w:p>
-    <w:p>
-      <w:pPr>
-        <w:pStyle w:val="BodyA"/>
-      </w:pPr>
-      <w:r>
-        <w:tab/>
-      </w:r>
-      <w:r>
-        <w:tab/>
-        <w:t>&lt;</w:t>
-      </w:r>
-      <w:proofErr w:type="gramStart"/>
-      <w:r>
-        <w:t>ASIGDIV,-</w:t>
-      </w:r>
-      <w:proofErr w:type="gramEnd"/>
-      <w:r>
-        <w:t>&gt;</w:t>
-      </w:r>
-      <w:r>
-        <w:tab/>
-      </w:r>
-      <w:r>
-        <w:tab/>
-      </w:r>
-      <w:r>
-        <w:tab/>
-      </w:r>
-      <w:r>
-        <w:tab/>
-        <w:t xml:space="preserve">// </w:t>
-      </w:r>
-      <w:r>
-        <w:t>Operación de asignación</w:t>
-      </w:r>
-    </w:p>
-    <w:p>
-      <w:pPr>
-        <w:pStyle w:val="BodyA"/>
-      </w:pPr>
-      <w:r>
-        <w:tab/>
-      </w:r>
-      <w:r>
-        <w:tab/>
-        <w:t>&lt;</w:t>
-      </w:r>
-      <w:proofErr w:type="gramStart"/>
-      <w:r>
-        <w:t>AND</w:t>
-      </w:r>
-      <w:r>
-        <w:t>,-</w:t>
-      </w:r>
-      <w:proofErr w:type="gramEnd"/>
-      <w:r>
-        <w:t>&gt;</w:t>
-      </w:r>
-      <w:r>
-        <w:tab/>
-      </w:r>
-      <w:r>
-        <w:tab/>
-      </w:r>
-      <w:r>
-        <w:tab/>
-      </w:r>
-      <w:r>
-        <w:tab/>
-      </w:r>
-      <w:r>
-        <w:t>// Operador lógico</w:t>
-      </w:r>
-    </w:p>
-    <w:p>
-      <w:pPr>
-        <w:pStyle w:val="BodyA"/>
-      </w:pPr>
-      <w:r>
-        <w:tab/>
-      </w:r>
-      <w:r>
-        <w:tab/>
-        <w:t>&lt;</w:t>
-      </w:r>
-      <w:proofErr w:type="gramStart"/>
-      <w:r>
-        <w:t>IGUAL,-</w:t>
-      </w:r>
-      <w:proofErr w:type="gramEnd"/>
-      <w:r>
-        <w:t>&gt;</w:t>
-      </w:r>
-      <w:r>
-        <w:tab/>
-      </w:r>
-      <w:r>
-        <w:tab/>
-      </w:r>
-      <w:r>
-        <w:tab/>
-      </w:r>
-      <w:r>
-        <w:tab/>
-        <w:t>// Operador de asignación</w:t>
-      </w:r>
-    </w:p>
-    <w:p>
-      <w:pPr>
-        <w:pStyle w:val="BodyA"/>
-      </w:pPr>
-      <w:r>
-        <w:tab/>
-      </w:r>
-      <w:r>
-        <w:tab/>
-        <w:t>&lt;</w:t>
-      </w:r>
-      <w:proofErr w:type="gramStart"/>
-      <w:r>
-        <w:t>COMA,-</w:t>
-      </w:r>
-      <w:proofErr w:type="gramEnd"/>
-      <w:r>
-        <w:t>&gt;</w:t>
-      </w:r>
-      <w:r>
-        <w:tab/>
-      </w:r>
-      <w:r>
-        <w:tab/>
-      </w:r>
-      <w:r>
-        <w:tab/>
-      </w:r>
-      <w:r>
-        <w:tab/>
-        <w:t>//</w:t>
-      </w:r>
-    </w:p>
-    <w:p>
-      <w:pPr>
-        <w:pStyle w:val="BodyA"/>
-      </w:pPr>
-      <w:r>
-        <w:tab/>
-      </w:r>
-      <w:r>
-        <w:tab/>
-        <w:t>&lt;</w:t>
-      </w:r>
-      <w:proofErr w:type="gramStart"/>
-      <w:r>
-        <w:t>PUNTOYCOMA,-</w:t>
-      </w:r>
-      <w:proofErr w:type="gramEnd"/>
-      <w:r>
-        <w:t>&gt;</w:t>
+        <w:t>&lt;PUNTOYCOMA,-&gt;</w:t>
       </w:r>
       <w:r>
         <w:tab/>
@@ -1019,15 +850,7 @@
       </w:r>
       <w:r>
         <w:tab/>
-        <w:t>&lt;</w:t>
-      </w:r>
-      <w:proofErr w:type="gramStart"/>
-      <w:r>
-        <w:t>EOF,-</w:t>
-      </w:r>
-      <w:proofErr w:type="gramEnd"/>
-      <w:r>
-        <w:t>&gt;</w:t>
+        <w:t>&lt;EOF,-&gt;</w:t>
       </w:r>
       <w:r>
         <w:tab/>

</xml_diff>